<commit_message>
feat:add the double room By Wang Zhi
</commit_message>
<xml_diff>
--- a/TechPrototype/软件架构文档.docx
+++ b/TechPrototype/软件架构文档.docx
@@ -2180,9 +2180,9 @@
           <w:noProof/>
         </w:rPr>
         <w:drawing>
-          <wp:inline distT="0" distB="0" distL="114300" distR="114300" wp14:anchorId="0F2EDC43" wp14:editId="13C4A7F2">
-            <wp:extent cx="5942965" cy="3230880"/>
-            <wp:effectExtent l="0" t="0" r="635" b="0"/>
+          <wp:inline distT="0" distB="0" distL="114300" distR="114300" wp14:anchorId="0F2EDC43" wp14:editId="7AFE62BF">
+            <wp:extent cx="5942431" cy="2725838"/>
+            <wp:effectExtent l="0" t="0" r="1270" b="0"/>
             <wp:docPr id="3" name="图片 3"/>
             <wp:cNvGraphicFramePr>
               <a:graphicFrameLocks xmlns:a="http://schemas.openxmlformats.org/drawingml/2006/main" noChangeAspect="1"/>
@@ -2196,16 +2196,15 @@
                       <a:picLocks noChangeAspect="1"/>
                     </pic:cNvPicPr>
                   </pic:nvPicPr>
-                  <pic:blipFill>
+                  <pic:blipFill rotWithShape="1">
                     <a:blip r:embed="rId10"/>
-                    <a:stretch>
-                      <a:fillRect/>
-                    </a:stretch>
+                    <a:srcRect t="8777" b="6847"/>
+                    <a:stretch/>
                   </pic:blipFill>
-                  <pic:spPr>
+                  <pic:spPr bwMode="auto">
                     <a:xfrm>
                       <a:off x="0" y="0"/>
-                      <a:ext cx="5942965" cy="3230880"/>
+                      <a:ext cx="5942965" cy="2726083"/>
                     </a:xfrm>
                     <a:prstGeom prst="rect">
                       <a:avLst/>
@@ -2214,6 +2213,11 @@
                     <a:ln>
                       <a:noFill/>
                     </a:ln>
+                    <a:extLst>
+                      <a:ext uri="{53640926-AAD7-44D8-BBD7-CCE9431645EC}">
+                        <a14:shadowObscured xmlns:a14="http://schemas.microsoft.com/office/drawing/2010/main"/>
+                      </a:ext>
+                    </a:extLst>
                   </pic:spPr>
                 </pic:pic>
               </a:graphicData>
@@ -2369,7 +2373,6 @@
         <w:rPr>
           <w:rFonts w:hint="eastAsia"/>
         </w:rPr>
-        <w:lastRenderedPageBreak/>
         <w:t>在构架方面具有重要意义的设计包</w:t>
       </w:r>
       <w:bookmarkEnd w:id="6"/>
@@ -2444,6 +2447,7 @@
         <w:rPr>
           <w:rFonts w:hint="eastAsia"/>
         </w:rPr>
+        <w:lastRenderedPageBreak/>
         <w:t>后端model负责保存用户信息，如账号密码</w:t>
       </w:r>
       <w:r>
@@ -2531,7 +2535,6 @@
           <w:rFonts w:hint="eastAsia"/>
           <w:szCs w:val="22"/>
         </w:rPr>
-        <w:lastRenderedPageBreak/>
         <w:t>View(Frontend)</w:t>
       </w:r>
       <w:bookmarkEnd w:id="9"/>
@@ -2730,6 +2733,7 @@
           <w:rFonts w:hint="eastAsia"/>
           <w:szCs w:val="22"/>
         </w:rPr>
+        <w:lastRenderedPageBreak/>
         <w:t>Controller(Frontend)</w:t>
       </w:r>
       <w:bookmarkEnd w:id="11"/>
@@ -2878,7 +2882,6 @@
         <w:rPr>
           <w:rFonts w:hint="eastAsia"/>
         </w:rPr>
-        <w:lastRenderedPageBreak/>
         <w:t>部署视图</w:t>
       </w:r>
       <w:bookmarkEnd w:id="13"/>
@@ -2886,13 +2889,8 @@
     <w:p>
       <w:pPr>
         <w:pStyle w:val="a5"/>
-      </w:pPr>
-      <w:r>
-        <w:rPr>
-          <w:rFonts w:hint="eastAsia"/>
-        </w:rPr>
-        <w:t xml:space="preserve">      </w:t>
-      </w:r>
+        <w:jc w:val="center"/>
+      </w:pPr>
       <w:r>
         <w:rPr>
           <w:noProof/>
@@ -2948,7 +2946,19 @@
         <w:rPr>
           <w:rFonts w:hint="eastAsia"/>
         </w:rPr>
-        <w:t>部署视图主要采用C/S架构设计。</w:t>
+        <w:t>部署视图主要采用</w:t>
+      </w:r>
+      <w:r>
+        <w:rPr>
+          <w:rFonts w:hint="eastAsia"/>
+        </w:rPr>
+        <w:t>B</w:t>
+      </w:r>
+      <w:r>
+        <w:rPr>
+          <w:rFonts w:hint="eastAsia"/>
+        </w:rPr>
+        <w:t>/S架构设计。</w:t>
       </w:r>
     </w:p>
     <w:p>
@@ -3025,7 +3035,15 @@
           <w:rFonts w:hint="eastAsia"/>
           <w:szCs w:val="22"/>
         </w:rPr>
-        <w:t>负责调度RegistrationServer、UserInfoServer、FileManagerServer及实现该系统的部分其他功能</w:t>
+        <w:t>负责调度RegistrationServer、UserInfoServer、FileManagerServer及实现该系统的部分其他功</w:t>
+      </w:r>
+      <w:r>
+        <w:rPr>
+          <w:rFonts w:hint="eastAsia"/>
+          <w:szCs w:val="22"/>
+        </w:rPr>
+        <w:lastRenderedPageBreak/>
+        <w:t>能</w:t>
       </w:r>
     </w:p>
     <w:p>
@@ -3142,7 +3160,6 @@
           <w:rFonts w:hint="eastAsia"/>
           <w:szCs w:val="22"/>
         </w:rPr>
-        <w:lastRenderedPageBreak/>
         <w:t>Database_userInfo</w:t>
       </w:r>
       <w:bookmarkEnd w:id="19"/>
@@ -3401,6 +3418,7 @@
         <w:rPr>
           <w:rFonts w:hint="eastAsia"/>
         </w:rPr>
+        <w:lastRenderedPageBreak/>
         <w:t>数据视图（可选）</w:t>
       </w:r>
       <w:bookmarkEnd w:id="26"/>
@@ -3471,7 +3489,6 @@
           <w:rFonts w:hint="eastAsia"/>
           <w:szCs w:val="22"/>
         </w:rPr>
-        <w:lastRenderedPageBreak/>
         <w:t>设计战术</w:t>
       </w:r>
       <w:bookmarkEnd w:id="28"/>

</xml_diff>